<commit_message>
updates to web site
</commit_message>
<xml_diff>
--- a/cv/cv-avh.docx
+++ b/cv/cv-avh.docx
@@ -14,8 +14,6 @@
           <w:szCs w:val="28"/>
         </w:rPr>
       </w:pPr>
-      <w:bookmarkStart w:id="0" w:name="_GoBack"/>
-      <w:bookmarkEnd w:id="0"/>
       <w:r>
         <w:rPr>
           <w:rFonts w:cs="Times New Roman"/>
@@ -3183,7 +3181,16 @@
           <w:rFonts w:cs="Times New Roman"/>
           <w:szCs w:val="24"/>
         </w:rPr>
-        <w:t xml:space="preserve"> T, Haugen M, Meltzer HM, et al. Dietary supplement use immediately before and during pregnancy in </w:t>
+        <w:t xml:space="preserve"> T, Haugen M, Meltzer </w:t>
+      </w:r>
+      <w:bookmarkStart w:id="0" w:name="_GoBack"/>
+      <w:bookmarkEnd w:id="0"/>
+      <w:r>
+        <w:rPr>
+          <w:rFonts w:cs="Times New Roman"/>
+          <w:szCs w:val="24"/>
+        </w:rPr>
+        <w:t xml:space="preserve">HM, et al. Dietary supplement use immediately before and during pregnancy in </w:t>
       </w:r>
       <w:r>
         <w:rPr>
@@ -6083,27 +6090,26 @@
           <w:numId w:val="0"/>
         </w:numPr>
         <w:spacing w:after="60"/>
-        <w:ind w:left="270"/>
-        <w:rPr>
-          <w:rFonts w:cs="Times New Roman"/>
-          <w:caps/>
-          <w:szCs w:val="24"/>
-        </w:rPr>
-      </w:pPr>
-      <w:r>
-        <w:rPr>
-          <w:rFonts w:cs="Times New Roman"/>
-          <w:b/>
-          <w:szCs w:val="24"/>
-        </w:rPr>
-        <w:t>Von Holle A</w:t>
-      </w:r>
-      <w:r>
-        <w:rPr>
-          <w:rFonts w:cs="Times New Roman"/>
-          <w:szCs w:val="24"/>
-        </w:rPr>
-        <w:t xml:space="preserve">, O’Brien KM, Sandler DP, </w:t>
+        <w:ind w:left="360"/>
+        <w:rPr>
+          <w:rFonts w:cs="Times New Roman"/>
+          <w:szCs w:val="24"/>
+        </w:rPr>
+      </w:pPr>
+      <w:r>
+        <w:rPr>
+          <w:rFonts w:cs="Times New Roman"/>
+          <w:b/>
+          <w:szCs w:val="24"/>
+        </w:rPr>
+        <w:t xml:space="preserve">Von Holle A, </w:t>
+      </w:r>
+      <w:r>
+        <w:rPr>
+          <w:rFonts w:cs="Times New Roman"/>
+          <w:szCs w:val="24"/>
+        </w:rPr>
+        <w:t xml:space="preserve">O’Brien KM, Sandler DP, </w:t>
       </w:r>
       <w:proofErr w:type="spellStart"/>
       <w:r>
@@ -6119,7 +6125,35 @@
           <w:rFonts w:cs="Times New Roman"/>
           <w:szCs w:val="24"/>
         </w:rPr>
-        <w:t xml:space="preserve"> R, Weinberg CR. Association Between Serum Iron Biomarkers and Breast Cancer. Poster presented at the Society of Epidemiological Research annual meeting; 2020; Virtual.</w:t>
+        <w:t xml:space="preserve"> R, Weinberg CR. </w:t>
+      </w:r>
+      <w:r>
+        <w:rPr>
+          <w:rFonts w:cs="Times New Roman"/>
+          <w:szCs w:val="24"/>
+        </w:rPr>
+        <w:t>Predictive models for iron status in postmenopausal women</w:t>
+      </w:r>
+      <w:r>
+        <w:rPr>
+          <w:rFonts w:cs="Times New Roman"/>
+          <w:szCs w:val="24"/>
+        </w:rPr>
+        <w:t>. Poster presented at the Society of Epidemiologic</w:t>
+      </w:r>
+      <w:r>
+        <w:rPr>
+          <w:rFonts w:cs="Times New Roman"/>
+          <w:szCs w:val="24"/>
+        </w:rPr>
+        <w:t>al Research annual meeting; 2021</w:t>
+      </w:r>
+      <w:r>
+        <w:rPr>
+          <w:rFonts w:cs="Times New Roman"/>
+          <w:szCs w:val="24"/>
+        </w:rPr>
+        <w:t>; Virtual.</w:t>
       </w:r>
     </w:p>
     <w:p>
@@ -6133,33 +6167,90 @@
         <w:ind w:left="360"/>
         <w:rPr>
           <w:rFonts w:cs="Times New Roman"/>
-          <w:caps/>
-          <w:szCs w:val="24"/>
-        </w:rPr>
-      </w:pPr>
-      <w:r>
-        <w:rPr>
-          <w:rFonts w:cs="Times New Roman"/>
-          <w:b/>
-          <w:bCs/>
-          <w:szCs w:val="24"/>
-        </w:rPr>
-        <w:t>Von Holle</w:t>
-      </w:r>
-      <w:r>
-        <w:rPr>
-          <w:rFonts w:cs="Times New Roman"/>
-          <w:b/>
-          <w:szCs w:val="24"/>
-        </w:rPr>
-        <w:t xml:space="preserve"> A</w:t>
-      </w:r>
-      <w:r>
-        <w:rPr>
-          <w:rFonts w:cs="Times New Roman"/>
-          <w:szCs w:val="24"/>
-        </w:rPr>
-        <w:t>, O’Brien K, Sandler DP, Weinberg CR. Familial aggregation of age of onset for breast cancer risk. Poster presented at the Society of Epidemiological Research annual meeting; 2019; Minneapolis, MD.</w:t>
+          <w:szCs w:val="24"/>
+        </w:rPr>
+      </w:pPr>
+      <w:r>
+        <w:rPr>
+          <w:rFonts w:cs="Times New Roman"/>
+          <w:b/>
+          <w:szCs w:val="24"/>
+        </w:rPr>
+        <w:t xml:space="preserve">Von Holle A, </w:t>
+      </w:r>
+      <w:r>
+        <w:rPr>
+          <w:rFonts w:cs="Times New Roman"/>
+          <w:szCs w:val="24"/>
+        </w:rPr>
+        <w:t xml:space="preserve">O’Brien KM, Sandler DP, </w:t>
+      </w:r>
+      <w:proofErr w:type="spellStart"/>
+      <w:r>
+        <w:rPr>
+          <w:rFonts w:cs="Times New Roman"/>
+          <w:szCs w:val="24"/>
+        </w:rPr>
+        <w:t>Janicek</w:t>
+      </w:r>
+      <w:proofErr w:type="spellEnd"/>
+      <w:r>
+        <w:rPr>
+          <w:rFonts w:cs="Times New Roman"/>
+          <w:szCs w:val="24"/>
+        </w:rPr>
+        <w:t xml:space="preserve"> R, </w:t>
+      </w:r>
+      <w:proofErr w:type="spellStart"/>
+      <w:r>
+        <w:rPr>
+          <w:rFonts w:cs="Times New Roman"/>
+          <w:szCs w:val="24"/>
+        </w:rPr>
+        <w:t>Karagas</w:t>
+      </w:r>
+      <w:proofErr w:type="spellEnd"/>
+      <w:r>
+        <w:rPr>
+          <w:rFonts w:cs="Times New Roman"/>
+          <w:szCs w:val="24"/>
+        </w:rPr>
+        <w:t xml:space="preserve"> MR, Jackson BP, White, AJ, </w:t>
+      </w:r>
+      <w:r>
+        <w:rPr>
+          <w:rFonts w:cs="Times New Roman"/>
+          <w:szCs w:val="24"/>
+        </w:rPr>
+        <w:t xml:space="preserve">Weinberg CR. </w:t>
+      </w:r>
+      <w:r>
+        <w:rPr>
+          <w:rFonts w:cs="Times New Roman"/>
+          <w:szCs w:val="24"/>
+        </w:rPr>
+        <w:t>Toenail and serum measures as biomarkers of iron levels</w:t>
+      </w:r>
+      <w:r>
+        <w:rPr>
+          <w:rFonts w:cs="Times New Roman"/>
+          <w:szCs w:val="24"/>
+        </w:rPr>
+        <w:t>. Poster presented at the Society of Epidemiologic</w:t>
+      </w:r>
+      <w:r>
+        <w:rPr>
+          <w:rFonts w:cs="Times New Roman"/>
+          <w:szCs w:val="24"/>
+        </w:rPr>
+        <w:t>al Research annual meeting; 2021</w:t>
+      </w:r>
+      <w:r>
+        <w:rPr>
+          <w:rFonts w:cs="Times New Roman"/>
+          <w:szCs w:val="24"/>
+        </w:rPr>
+        <w:t>; Virtual.</w:t>
       </w:r>
     </w:p>
     <w:p>
@@ -6181,25 +6272,32 @@
         <w:rPr>
           <w:rFonts w:cs="Times New Roman"/>
           <w:b/>
-          <w:bCs/>
-          <w:szCs w:val="24"/>
-        </w:rPr>
-        <w:t>Von Holle</w:t>
-      </w:r>
-      <w:r>
-        <w:rPr>
-          <w:rFonts w:cs="Times New Roman"/>
-          <w:b/>
-          <w:szCs w:val="24"/>
-        </w:rPr>
-        <w:t xml:space="preserve"> A</w:t>
-      </w:r>
-      <w:r>
-        <w:rPr>
-          <w:rFonts w:cs="Times New Roman"/>
-          <w:szCs w:val="24"/>
-        </w:rPr>
-        <w:t>, North KE, Gahagan S, Blanco E, et al. Sociodemographic predictors of early postnatal growth. Poster presented at the Society of Epidemiological Research annual meeting; 2018; Baltimore, MD.</w:t>
+          <w:szCs w:val="24"/>
+        </w:rPr>
+        <w:t>Von Holle A</w:t>
+      </w:r>
+      <w:r>
+        <w:rPr>
+          <w:rFonts w:cs="Times New Roman"/>
+          <w:szCs w:val="24"/>
+        </w:rPr>
+        <w:t xml:space="preserve">, O’Brien KM, Sandler DP, </w:t>
+      </w:r>
+      <w:proofErr w:type="spellStart"/>
+      <w:r>
+        <w:rPr>
+          <w:rFonts w:cs="Times New Roman"/>
+          <w:szCs w:val="24"/>
+        </w:rPr>
+        <w:t>Janicek</w:t>
+      </w:r>
+      <w:proofErr w:type="spellEnd"/>
+      <w:r>
+        <w:rPr>
+          <w:rFonts w:cs="Times New Roman"/>
+          <w:szCs w:val="24"/>
+        </w:rPr>
+        <w:t xml:space="preserve"> R, Weinberg CR. Association Between Serum Iron Biomarkers and Breast Cancer. Poster presented at the Society of Epidemiological Research annual meeting; 2020; Virtual.</w:t>
       </w:r>
     </w:p>
     <w:p>
@@ -6239,7 +6337,7 @@
           <w:rFonts w:cs="Times New Roman"/>
           <w:szCs w:val="24"/>
         </w:rPr>
-        <w:t>, North KE, Gahagan S, Blanco E, et al. Infant Growth As An Effect Modifier Of Genetic-Lipid Associations: Evidence From A Chilean Infancy Cohort. Poster presented at the American Heart Association EPI/Lifestyle annual meeting; 2018; New Orleans, Louisiana.</w:t>
+        <w:t>, O’Brien K, Sandler DP, Weinberg CR. Familial aggregation of age of onset for breast cancer risk. Poster presented at the Society of Epidemiological Research annual meeting; 2019; Minneapolis, MD.</w:t>
       </w:r>
     </w:p>
     <w:p>
@@ -6261,16 +6359,25 @@
         <w:rPr>
           <w:rFonts w:cs="Times New Roman"/>
           <w:b/>
-          <w:szCs w:val="24"/>
-        </w:rPr>
-        <w:t>Von Holle A</w:t>
-      </w:r>
-      <w:r>
-        <w:rPr>
-          <w:rFonts w:cs="Times New Roman"/>
-          <w:szCs w:val="24"/>
-        </w:rPr>
-        <w:t>, North KE. Confirmatory factor analysis (CFA) of multivariate lipid distributions across time and race-ethnic groups: United States, 2003-2012. Poster presented at the American Heart Association EPI/Lifestyle annual meeting; 2017; Portland, Oregon.</w:t>
+          <w:bCs/>
+          <w:szCs w:val="24"/>
+        </w:rPr>
+        <w:t>Von Holle</w:t>
+      </w:r>
+      <w:r>
+        <w:rPr>
+          <w:rFonts w:cs="Times New Roman"/>
+          <w:b/>
+          <w:szCs w:val="24"/>
+        </w:rPr>
+        <w:t xml:space="preserve"> A</w:t>
+      </w:r>
+      <w:r>
+        <w:rPr>
+          <w:rFonts w:cs="Times New Roman"/>
+          <w:szCs w:val="24"/>
+        </w:rPr>
+        <w:t>, North KE, Gahagan S, Blanco E, et al. Sociodemographic predictors of early postnatal growth. Poster presented at the Society of Epidemiological Research annual meeting; 2018; Baltimore, MD.</w:t>
       </w:r>
     </w:p>
     <w:p>
@@ -6292,42 +6399,25 @@
         <w:rPr>
           <w:rFonts w:cs="Times New Roman"/>
           <w:b/>
-          <w:szCs w:val="24"/>
-        </w:rPr>
-        <w:t>Von Holle A</w:t>
-      </w:r>
-      <w:r>
-        <w:rPr>
-          <w:rFonts w:cs="Times New Roman"/>
-          <w:szCs w:val="24"/>
-        </w:rPr>
-        <w:t>, Justice, A, North KE, et al. Lipid-related Genetic Variants and Lipid Outcomes in a Cohort of Chilean Children. Poster presented at the American Heart Association EPI/Lifestyle annual meeting; 2017; Portland, Oregon.</w:t>
-      </w:r>
-    </w:p>
-    <w:p>
-      <w:pPr>
-        <w:pStyle w:val="NormalBodyText"/>
-        <w:spacing w:after="60"/>
-        <w:ind w:left="360"/>
-        <w:rPr>
-          <w:rFonts w:cs="Times New Roman"/>
-          <w:szCs w:val="24"/>
-        </w:rPr>
-      </w:pPr>
-      <w:r>
-        <w:rPr>
-          <w:rFonts w:cs="Times New Roman"/>
-          <w:b/>
-          <w:szCs w:val="24"/>
-        </w:rPr>
-        <w:t>Von Holle A</w:t>
-      </w:r>
-      <w:r>
-        <w:rPr>
-          <w:rFonts w:cs="Times New Roman"/>
-          <w:szCs w:val="24"/>
-        </w:rPr>
-        <w:t>, North KE, Gahagan S, Tao R. The utility of standardized or crude weight measures in modeling of postnatal growth trajectories: Are there differences? Poster presented at the 2016 Epidemiology Congress of the Americas, Miami, Florida.</w:t>
+          <w:bCs/>
+          <w:szCs w:val="24"/>
+        </w:rPr>
+        <w:t>Von Holle</w:t>
+      </w:r>
+      <w:r>
+        <w:rPr>
+          <w:rFonts w:cs="Times New Roman"/>
+          <w:b/>
+          <w:szCs w:val="24"/>
+        </w:rPr>
+        <w:t xml:space="preserve"> A</w:t>
+      </w:r>
+      <w:r>
+        <w:rPr>
+          <w:rFonts w:cs="Times New Roman"/>
+          <w:szCs w:val="24"/>
+        </w:rPr>
+        <w:t>, North KE, Gahagan S, Blanco E, et al. Infant Growth As An Effect Modifier Of Genetic-Lipid Associations: Evidence From A Chilean Infancy Cohort. Poster presented at the American Heart Association EPI/Lifestyle annual meeting; 2018; New Orleans, Louisiana.</w:t>
       </w:r>
     </w:p>
     <w:p>
@@ -6351,7 +6441,95 @@
           <w:b/>
           <w:szCs w:val="24"/>
         </w:rPr>
+        <w:t>Von Holle A</w:t>
+      </w:r>
+      <w:r>
+        <w:rPr>
+          <w:rFonts w:cs="Times New Roman"/>
+          <w:szCs w:val="24"/>
+        </w:rPr>
+        <w:t>, North KE. Confirmatory factor analysis (CFA) of multivariate lipid distributions across time and race-ethnic groups: United States, 2003-2012. Poster presented at the American Heart Association EPI/Lifestyle annual meeting; 2017; Portland, Oregon.</w:t>
+      </w:r>
+    </w:p>
+    <w:p>
+      <w:pPr>
+        <w:pStyle w:val="talks"/>
+        <w:numPr>
+          <w:ilvl w:val="0"/>
+          <w:numId w:val="0"/>
+        </w:numPr>
+        <w:spacing w:after="60"/>
+        <w:ind w:left="360"/>
+        <w:rPr>
+          <w:rFonts w:cs="Times New Roman"/>
+          <w:caps/>
+          <w:szCs w:val="24"/>
+        </w:rPr>
+      </w:pPr>
+      <w:r>
+        <w:rPr>
+          <w:rFonts w:cs="Times New Roman"/>
+          <w:b/>
+          <w:szCs w:val="24"/>
+        </w:rPr>
         <w:lastRenderedPageBreak/>
+        <w:t>Von Holle A</w:t>
+      </w:r>
+      <w:r>
+        <w:rPr>
+          <w:rFonts w:cs="Times New Roman"/>
+          <w:szCs w:val="24"/>
+        </w:rPr>
+        <w:t>, Justice, A, North KE, et al. Lipid-related Genetic Variants and Lipid Outcomes in a Cohort of Chilean Children. Poster presented at the American Heart Association EPI/Lifestyle annual meeting; 2017; Portland, Oregon.</w:t>
+      </w:r>
+    </w:p>
+    <w:p>
+      <w:pPr>
+        <w:pStyle w:val="NormalBodyText"/>
+        <w:spacing w:after="60"/>
+        <w:ind w:left="360"/>
+        <w:rPr>
+          <w:rFonts w:cs="Times New Roman"/>
+          <w:szCs w:val="24"/>
+        </w:rPr>
+      </w:pPr>
+      <w:r>
+        <w:rPr>
+          <w:rFonts w:cs="Times New Roman"/>
+          <w:b/>
+          <w:szCs w:val="24"/>
+        </w:rPr>
+        <w:t>Von Holle A</w:t>
+      </w:r>
+      <w:r>
+        <w:rPr>
+          <w:rFonts w:cs="Times New Roman"/>
+          <w:szCs w:val="24"/>
+        </w:rPr>
+        <w:t>, North KE, Gahagan S, Tao R. The utility of standardized or crude weight measures in modeling of postnatal growth trajectories: Are there differences? Poster presented at the 2016 Epidemiology Congress of the Americas, Miami, Florida.</w:t>
+      </w:r>
+    </w:p>
+    <w:p>
+      <w:pPr>
+        <w:pStyle w:val="talks"/>
+        <w:numPr>
+          <w:ilvl w:val="0"/>
+          <w:numId w:val="0"/>
+        </w:numPr>
+        <w:spacing w:after="60"/>
+        <w:ind w:left="360"/>
+        <w:rPr>
+          <w:rFonts w:cs="Times New Roman"/>
+          <w:caps/>
+          <w:szCs w:val="24"/>
+        </w:rPr>
+      </w:pPr>
+      <w:r>
+        <w:rPr>
+          <w:rFonts w:cs="Times New Roman"/>
+          <w:b/>
+          <w:szCs w:val="24"/>
+        </w:rPr>
         <w:t>Von Holle A</w:t>
       </w:r>
       <w:r>
@@ -6989,18 +7167,40 @@
     </w:p>
     <w:p>
       <w:pPr>
-        <w:rPr>
-          <w:rFonts w:cs="Times New Roman"/>
-          <w:b/>
-          <w:szCs w:val="24"/>
-        </w:rPr>
-      </w:pPr>
-      <w:r>
-        <w:rPr>
-          <w:rFonts w:cs="Times New Roman"/>
-          <w:b/>
-          <w:szCs w:val="24"/>
-        </w:rPr>
+        <w:tabs>
+          <w:tab w:val="clear" w:pos="10080"/>
+        </w:tabs>
+        <w:spacing w:after="200" w:line="276" w:lineRule="auto"/>
+        <w:rPr>
+          <w:rFonts w:cs="Times New Roman"/>
+          <w:b/>
+          <w:szCs w:val="24"/>
+        </w:rPr>
+      </w:pPr>
+      <w:r>
+        <w:rPr>
+          <w:rFonts w:cs="Times New Roman"/>
+          <w:b/>
+          <w:szCs w:val="24"/>
+        </w:rPr>
+        <w:br w:type="page"/>
+      </w:r>
+    </w:p>
+    <w:p>
+      <w:pPr>
+        <w:rPr>
+          <w:rFonts w:cs="Times New Roman"/>
+          <w:b/>
+          <w:szCs w:val="24"/>
+        </w:rPr>
+      </w:pPr>
+      <w:r>
+        <w:rPr>
+          <w:rFonts w:cs="Times New Roman"/>
+          <w:b/>
+          <w:szCs w:val="24"/>
+        </w:rPr>
+        <w:lastRenderedPageBreak/>
         <w:t>National Institutes of Health Special Emphasis Panel/</w:t>
       </w:r>
     </w:p>
@@ -7085,12 +7285,6 @@
           <w:szCs w:val="24"/>
         </w:rPr>
         <w:tab/>
-      </w:r>
-      <w:r>
-        <w:rPr>
-          <w:rFonts w:cs="Times New Roman"/>
-          <w:szCs w:val="24"/>
-        </w:rPr>
         <w:t>O</w:t>
       </w:r>
       <w:r>
@@ -7164,6 +7358,13 @@
           <w:szCs w:val="24"/>
         </w:rPr>
         <w:t xml:space="preserve"> (2021)</w:t>
+      </w:r>
+      <w:r>
+        <w:rPr>
+          <w:rFonts w:cs="Times New Roman"/>
+          <w:szCs w:val="24"/>
+        </w:rPr>
+        <w:t>, International Journal of Cancer (2021)</w:t>
       </w:r>
     </w:p>
     <w:p>
@@ -7621,7 +7822,7 @@
         <w:sz w:val="22"/>
         <w:szCs w:val="22"/>
       </w:rPr>
-      <w:t>8</w:t>
+      <w:t>4</w:t>
     </w:r>
     <w:r>
       <w:rPr>
@@ -7916,7 +8117,7 @@
   <w:abstractNum w:abstractNumId="0" w15:restartNumberingAfterBreak="0">
     <w:nsid w:val="FFFFFF7F"/>
     <w:multiLevelType w:val="singleLevel"/>
-    <w:tmpl w:val="A52AB2F2"/>
+    <w:tmpl w:val="869C75EE"/>
     <w:lvl w:ilvl="0">
       <w:start w:val="1"/>
       <w:numFmt w:val="decimal"/>
@@ -7933,7 +8134,7 @@
   <w:abstractNum w:abstractNumId="1" w15:restartNumberingAfterBreak="0">
     <w:nsid w:val="FFFFFF83"/>
     <w:multiLevelType w:val="singleLevel"/>
-    <w:tmpl w:val="D87814EA"/>
+    <w:tmpl w:val="261EBC04"/>
     <w:lvl w:ilvl="0">
       <w:start w:val="1"/>
       <w:numFmt w:val="bullet"/>
@@ -7953,7 +8154,7 @@
   <w:abstractNum w:abstractNumId="2" w15:restartNumberingAfterBreak="0">
     <w:nsid w:val="FFFFFF88"/>
     <w:multiLevelType w:val="singleLevel"/>
-    <w:tmpl w:val="8722899E"/>
+    <w:tmpl w:val="5CBE4980"/>
     <w:lvl w:ilvl="0">
       <w:start w:val="1"/>
       <w:numFmt w:val="decimal"/>
@@ -7970,7 +8171,7 @@
   <w:abstractNum w:abstractNumId="3" w15:restartNumberingAfterBreak="0">
     <w:nsid w:val="FFFFFF89"/>
     <w:multiLevelType w:val="singleLevel"/>
-    <w:tmpl w:val="1330639A"/>
+    <w:tmpl w:val="81F89526"/>
     <w:lvl w:ilvl="0">
       <w:start w:val="1"/>
       <w:numFmt w:val="bullet"/>
@@ -9862,14 +10063,14 @@
     <w:charset w:val="00"/>
     <w:family w:val="roman"/>
     <w:pitch w:val="variable"/>
-    <w:sig w:usb0="E0002AFF" w:usb1="C0007843" w:usb2="00000009" w:usb3="00000000" w:csb0="000001FF" w:csb1="00000000"/>
+    <w:sig w:usb0="E0002EFF" w:usb1="C000785B" w:usb2="00000009" w:usb3="00000000" w:csb0="000001FF" w:csb1="00000000"/>
   </w:font>
   <w:font w:name="Calibri">
     <w:panose1 w:val="020F0502020204030204"/>
     <w:charset w:val="00"/>
     <w:family w:val="swiss"/>
     <w:pitch w:val="variable"/>
-    <w:sig w:usb0="E1002AFF" w:usb1="4000ACFF" w:usb2="00000009" w:usb3="00000000" w:csb0="000001FF" w:csb1="00000000"/>
+    <w:sig w:usb0="E4002EFF" w:usb1="C000247B" w:usb2="00000009" w:usb3="00000000" w:csb0="000001FF" w:csb1="00000000"/>
   </w:font>
   <w:font w:name="Courier New">
     <w:panose1 w:val="02070309020205020404"/>
@@ -9890,7 +10091,7 @@
     <w:charset w:val="00"/>
     <w:family w:val="roman"/>
     <w:pitch w:val="variable"/>
-    <w:sig w:usb0="E00002FF" w:usb1="400004FF" w:usb2="00000000" w:usb3="00000000" w:csb0="0000019F" w:csb1="00000000"/>
+    <w:sig w:usb0="E00006FF" w:usb1="420024FF" w:usb2="02000000" w:usb3="00000000" w:csb0="0000019F" w:csb1="00000000"/>
   </w:font>
   <w:font w:name="Tahoma">
     <w:panose1 w:val="020B0604030504040204"/>
@@ -9904,7 +10105,7 @@
     <w:charset w:val="00"/>
     <w:family w:val="swiss"/>
     <w:pitch w:val="variable"/>
-    <w:sig w:usb0="A00002EF" w:usb1="4000207B" w:usb2="00000000" w:usb3="00000000" w:csb0="0000009F" w:csb1="00000000"/>
+    <w:sig w:usb0="E4002EFF" w:usb1="C000247B" w:usb2="00000009" w:usb3="00000000" w:csb0="000001FF" w:csb1="00000000"/>
   </w:font>
 </w:fonts>
 </file>
@@ -9942,6 +10143,7 @@
     <w:rsid w:val="003B7720"/>
     <w:rsid w:val="003C47CF"/>
     <w:rsid w:val="003D05C3"/>
+    <w:rsid w:val="003F2145"/>
     <w:rsid w:val="004D6BBD"/>
     <w:rsid w:val="004E3ABE"/>
     <w:rsid w:val="00503274"/>
@@ -9949,7 +10151,7 @@
     <w:rsid w:val="0054484D"/>
     <w:rsid w:val="00546252"/>
     <w:rsid w:val="005D7FE7"/>
-    <w:rsid w:val="00620190"/>
+    <w:rsid w:val="005E1215"/>
     <w:rsid w:val="006C4DC7"/>
     <w:rsid w:val="00787F87"/>
     <w:rsid w:val="007E7972"/>
@@ -9960,6 +10162,7 @@
     <w:rsid w:val="00A7225B"/>
     <w:rsid w:val="00AE23F2"/>
     <w:rsid w:val="00B80B91"/>
+    <w:rsid w:val="00BC0E84"/>
     <w:rsid w:val="00BD4E8D"/>
     <w:rsid w:val="00BF42D8"/>
     <w:rsid w:val="00C05022"/>
@@ -11269,7 +11472,7 @@
 </file>
 
 <file path=customXml/itemProps1.xml><?xml version="1.0" encoding="utf-8"?>
-<ds:datastoreItem xmlns:ds="http://schemas.openxmlformats.org/officeDocument/2006/customXml" ds:itemID="{FB23C404-9EA4-4A48-9CA1-3EAD545B0BF3}">
+<ds:datastoreItem xmlns:ds="http://schemas.openxmlformats.org/officeDocument/2006/customXml" ds:itemID="{85AF00C1-2F6D-417D-BEFB-68112862D5C2}">
   <ds:schemaRefs>
     <ds:schemaRef ds:uri="http://schemas.openxmlformats.org/officeDocument/2006/bibliography"/>
   </ds:schemaRefs>

</xml_diff>